<commit_message>
Add change request activity and adapter, shows pending changes
</commit_message>
<xml_diff>
--- a/Documentacion/TODO.docx
+++ b/Documentacion/TODO.docx
@@ -24,39 +24,15 @@
       </w:r>
       <w:proofErr w:type="spellEnd"/>
       <w:r>
-        <w:t xml:space="preserve"> en un </w:t>
+        <w:t xml:space="preserve"> en un</w:t>
       </w:r>
       <w:proofErr w:type="spellStart"/>
       <w:r>
-        <w:t>dialog</w:t>
-      </w:r>
-      <w:proofErr w:type="spellEnd"/>
-    </w:p>
-    <w:p>
-      <w:pPr>
-        <w:pStyle w:val="Prrafodelista"/>
-        <w:numPr>
-          <w:ilvl w:val="0"/>
-          <w:numId w:val="1"/>
-        </w:numPr>
-      </w:pPr>
-      <w:r>
-        <w:t>Manejar el back desde los fragmentos</w:t>
-      </w:r>
-    </w:p>
-    <w:p>
-      <w:pPr>
-        <w:pStyle w:val="Prrafodelista"/>
-        <w:numPr>
-          <w:ilvl w:val="0"/>
-          <w:numId w:val="1"/>
-        </w:numPr>
-      </w:pPr>
-      <w:r>
-        <w:t>Invitar usuarios sin que tengan cuenta</w:t>
+        <w:t xml:space="preserve"> dialog</w:t>
       </w:r>
       <w:bookmarkStart w:id="0" w:name="_GoBack"/>
       <w:bookmarkEnd w:id="0"/>
+      <w:proofErr w:type="spellEnd"/>
     </w:p>
     <w:sectPr>
       <w:pgSz w:w="11906" w:h="16838"/>

</xml_diff>

<commit_message>
Handle notifications on request status change
</commit_message>
<xml_diff>
--- a/Documentacion/TODO.docx
+++ b/Documentacion/TODO.docx
@@ -7,32 +7,50 @@
         <w:pStyle w:val="Prrafodelista"/>
         <w:numPr>
           <w:ilvl w:val="0"/>
-          <w:numId w:val="1"/>
+          <w:numId w:val="2"/>
         </w:numPr>
       </w:pPr>
-      <w:proofErr w:type="spellStart"/>
       <w:r>
-        <w:t>Reset</w:t>
+        <w:t>Notificaciones en los cambios de turno</w:t>
       </w:r>
-      <w:proofErr w:type="spellEnd"/>
+    </w:p>
+    <w:p>
+      <w:pPr>
+        <w:pStyle w:val="Prrafodelista"/>
+        <w:numPr>
+          <w:ilvl w:val="0"/>
+          <w:numId w:val="2"/>
+        </w:numPr>
+      </w:pPr>
       <w:r>
-        <w:t xml:space="preserve"> </w:t>
-      </w:r>
-      <w:proofErr w:type="spellStart"/>
-      <w:r>
-        <w:t>password</w:t>
-      </w:r>
-      <w:proofErr w:type="spellEnd"/>
-      <w:r>
-        <w:t xml:space="preserve"> en un</w:t>
-      </w:r>
-      <w:proofErr w:type="spellStart"/>
-      <w:r>
-        <w:t xml:space="preserve"> dialog</w:t>
+        <w:t>Marcar turnos al cambio</w:t>
       </w:r>
       <w:bookmarkStart w:id="0" w:name="_GoBack"/>
       <w:bookmarkEnd w:id="0"/>
-      <w:proofErr w:type="spellEnd"/>
+    </w:p>
+    <w:p>
+      <w:pPr>
+        <w:pStyle w:val="Prrafodelista"/>
+        <w:numPr>
+          <w:ilvl w:val="0"/>
+          <w:numId w:val="2"/>
+        </w:numPr>
+      </w:pPr>
+      <w:r>
+        <w:t>Verificar email al crearlo</w:t>
+      </w:r>
+    </w:p>
+    <w:p>
+      <w:pPr>
+        <w:pStyle w:val="Prrafodelista"/>
+        <w:numPr>
+          <w:ilvl w:val="0"/>
+          <w:numId w:val="2"/>
+        </w:numPr>
+      </w:pPr>
+      <w:r>
+        <w:t>Verificar email al cambiar de email</w:t>
+      </w:r>
     </w:p>
     <w:sectPr>
       <w:pgSz w:w="11906" w:h="16838"/>
@@ -158,8 +176,123 @@
       </w:rPr>
     </w:lvl>
   </w:abstractNum>
+  <w:abstractNum w:abstractNumId="1">
+    <w:nsid w:val="1AF01B1C"/>
+    <w:multiLevelType w:val="hybridMultilevel"/>
+    <w:tmpl w:val="2248AF10"/>
+    <w:lvl w:ilvl="0" w:tplc="DA22C47A">
+      <w:numFmt w:val="bullet"/>
+      <w:lvlText w:val="-"/>
+      <w:lvlJc w:val="left"/>
+      <w:pPr>
+        <w:ind w:left="720" w:hanging="360"/>
+      </w:pPr>
+      <w:rPr>
+        <w:rFonts w:ascii="Calibri" w:eastAsiaTheme="minorHAnsi" w:hAnsi="Calibri" w:cstheme="minorBidi" w:hint="default"/>
+      </w:rPr>
+    </w:lvl>
+    <w:lvl w:ilvl="1" w:tplc="0C0A0003" w:tentative="1">
+      <w:start w:val="1"/>
+      <w:numFmt w:val="bullet"/>
+      <w:lvlText w:val="o"/>
+      <w:lvlJc w:val="left"/>
+      <w:pPr>
+        <w:ind w:left="1440" w:hanging="360"/>
+      </w:pPr>
+      <w:rPr>
+        <w:rFonts w:ascii="Courier New" w:hAnsi="Courier New" w:cs="Courier New" w:hint="default"/>
+      </w:rPr>
+    </w:lvl>
+    <w:lvl w:ilvl="2" w:tplc="0C0A0005" w:tentative="1">
+      <w:start w:val="1"/>
+      <w:numFmt w:val="bullet"/>
+      <w:lvlText w:val=""/>
+      <w:lvlJc w:val="left"/>
+      <w:pPr>
+        <w:ind w:left="2160" w:hanging="360"/>
+      </w:pPr>
+      <w:rPr>
+        <w:rFonts w:ascii="Wingdings" w:hAnsi="Wingdings" w:hint="default"/>
+      </w:rPr>
+    </w:lvl>
+    <w:lvl w:ilvl="3" w:tplc="0C0A0001" w:tentative="1">
+      <w:start w:val="1"/>
+      <w:numFmt w:val="bullet"/>
+      <w:lvlText w:val=""/>
+      <w:lvlJc w:val="left"/>
+      <w:pPr>
+        <w:ind w:left="2880" w:hanging="360"/>
+      </w:pPr>
+      <w:rPr>
+        <w:rFonts w:ascii="Symbol" w:hAnsi="Symbol" w:hint="default"/>
+      </w:rPr>
+    </w:lvl>
+    <w:lvl w:ilvl="4" w:tplc="0C0A0003" w:tentative="1">
+      <w:start w:val="1"/>
+      <w:numFmt w:val="bullet"/>
+      <w:lvlText w:val="o"/>
+      <w:lvlJc w:val="left"/>
+      <w:pPr>
+        <w:ind w:left="3600" w:hanging="360"/>
+      </w:pPr>
+      <w:rPr>
+        <w:rFonts w:ascii="Courier New" w:hAnsi="Courier New" w:cs="Courier New" w:hint="default"/>
+      </w:rPr>
+    </w:lvl>
+    <w:lvl w:ilvl="5" w:tplc="0C0A0005" w:tentative="1">
+      <w:start w:val="1"/>
+      <w:numFmt w:val="bullet"/>
+      <w:lvlText w:val=""/>
+      <w:lvlJc w:val="left"/>
+      <w:pPr>
+        <w:ind w:left="4320" w:hanging="360"/>
+      </w:pPr>
+      <w:rPr>
+        <w:rFonts w:ascii="Wingdings" w:hAnsi="Wingdings" w:hint="default"/>
+      </w:rPr>
+    </w:lvl>
+    <w:lvl w:ilvl="6" w:tplc="0C0A0001" w:tentative="1">
+      <w:start w:val="1"/>
+      <w:numFmt w:val="bullet"/>
+      <w:lvlText w:val=""/>
+      <w:lvlJc w:val="left"/>
+      <w:pPr>
+        <w:ind w:left="5040" w:hanging="360"/>
+      </w:pPr>
+      <w:rPr>
+        <w:rFonts w:ascii="Symbol" w:hAnsi="Symbol" w:hint="default"/>
+      </w:rPr>
+    </w:lvl>
+    <w:lvl w:ilvl="7" w:tplc="0C0A0003" w:tentative="1">
+      <w:start w:val="1"/>
+      <w:numFmt w:val="bullet"/>
+      <w:lvlText w:val="o"/>
+      <w:lvlJc w:val="left"/>
+      <w:pPr>
+        <w:ind w:left="5760" w:hanging="360"/>
+      </w:pPr>
+      <w:rPr>
+        <w:rFonts w:ascii="Courier New" w:hAnsi="Courier New" w:cs="Courier New" w:hint="default"/>
+      </w:rPr>
+    </w:lvl>
+    <w:lvl w:ilvl="8" w:tplc="0C0A0005" w:tentative="1">
+      <w:start w:val="1"/>
+      <w:numFmt w:val="bullet"/>
+      <w:lvlText w:val=""/>
+      <w:lvlJc w:val="left"/>
+      <w:pPr>
+        <w:ind w:left="6480" w:hanging="360"/>
+      </w:pPr>
+      <w:rPr>
+        <w:rFonts w:ascii="Wingdings" w:hAnsi="Wingdings" w:hint="default"/>
+      </w:rPr>
+    </w:lvl>
+  </w:abstractNum>
   <w:num w:numId="1">
     <w:abstractNumId w:val="0"/>
+  </w:num>
+  <w:num w:numId="2">
+    <w:abstractNumId w:val="1"/>
   </w:num>
 </w:numbering>
 </file>

</xml_diff>

<commit_message>
Add cancel request that conflict with approved changes, add notification for it
</commit_message>
<xml_diff>
--- a/Documentacion/TODO.docx
+++ b/Documentacion/TODO.docx
@@ -11,7 +11,7 @@
         </w:numPr>
       </w:pPr>
       <w:r>
-        <w:t>Notificaciones en los cambios de turno</w:t>
+        <w:t>Marcar turnos al cambio</w:t>
       </w:r>
     </w:p>
     <w:p>
@@ -23,10 +23,8 @@
         </w:numPr>
       </w:pPr>
       <w:r>
-        <w:t>Marcar turnos al cambio</w:t>
+        <w:t>Verificar email al crearlo</w:t>
       </w:r>
-      <w:bookmarkStart w:id="0" w:name="_GoBack"/>
-      <w:bookmarkEnd w:id="0"/>
     </w:p>
     <w:p>
       <w:pPr>
@@ -37,20 +35,10 @@
         </w:numPr>
       </w:pPr>
       <w:r>
-        <w:t>Verificar email al crearlo</w:t>
-      </w:r>
-    </w:p>
-    <w:p>
-      <w:pPr>
-        <w:pStyle w:val="Prrafodelista"/>
-        <w:numPr>
-          <w:ilvl w:val="0"/>
-          <w:numId w:val="2"/>
-        </w:numPr>
-      </w:pPr>
-      <w:r>
         <w:t>Verificar email al cambiar de email</w:t>
       </w:r>
+      <w:bookmarkStart w:id="0" w:name="_GoBack"/>
+      <w:bookmarkEnd w:id="0"/>
     </w:p>
     <w:sectPr>
       <w:pgSz w:w="11906" w:h="16838"/>

</xml_diff>

<commit_message>
Change toast details, today color
</commit_message>
<xml_diff>
--- a/Documentacion/TODO.docx
+++ b/Documentacion/TODO.docx
@@ -3,40 +3,6 @@
 <w:document xmlns:wpc="http://schemas.microsoft.com/office/word/2010/wordprocessingCanvas" xmlns:mc="http://schemas.openxmlformats.org/markup-compatibility/2006" xmlns:o="urn:schemas-microsoft-com:office:office" xmlns:r="http://schemas.openxmlformats.org/officeDocument/2006/relationships" xmlns:m="http://schemas.openxmlformats.org/officeDocument/2006/math" xmlns:v="urn:schemas-microsoft-com:vml" xmlns:wp14="http://schemas.microsoft.com/office/word/2010/wordprocessingDrawing" xmlns:wp="http://schemas.openxmlformats.org/drawingml/2006/wordprocessingDrawing" xmlns:w10="urn:schemas-microsoft-com:office:word" xmlns:w="http://schemas.openxmlformats.org/wordprocessingml/2006/main" xmlns:w14="http://schemas.microsoft.com/office/word/2010/wordml" xmlns:w15="http://schemas.microsoft.com/office/word/2012/wordml" xmlns:wpg="http://schemas.microsoft.com/office/word/2010/wordprocessingGroup" xmlns:wpi="http://schemas.microsoft.com/office/word/2010/wordprocessingInk" xmlns:wne="http://schemas.microsoft.com/office/word/2006/wordml" xmlns:wps="http://schemas.microsoft.com/office/word/2010/wordprocessingShape" mc:Ignorable="w14 w15 wp14">
   <w:body>
     <w:p>
-      <w:pPr>
-        <w:pStyle w:val="Prrafodelista"/>
-        <w:numPr>
-          <w:ilvl w:val="0"/>
-          <w:numId w:val="2"/>
-        </w:numPr>
-      </w:pPr>
-      <w:r>
-        <w:t>Marcar turnos al cambio</w:t>
-      </w:r>
-    </w:p>
-    <w:p>
-      <w:pPr>
-        <w:pStyle w:val="Prrafodelista"/>
-        <w:numPr>
-          <w:ilvl w:val="0"/>
-          <w:numId w:val="2"/>
-        </w:numPr>
-      </w:pPr>
-      <w:r>
-        <w:t>Verificar email al crearlo</w:t>
-      </w:r>
-    </w:p>
-    <w:p>
-      <w:pPr>
-        <w:pStyle w:val="Prrafodelista"/>
-        <w:numPr>
-          <w:ilvl w:val="0"/>
-          <w:numId w:val="2"/>
-        </w:numPr>
-      </w:pPr>
-      <w:r>
-        <w:t>Verificar email al cambiar de email</w:t>
-      </w:r>
       <w:bookmarkStart w:id="0" w:name="_GoBack"/>
       <w:bookmarkEnd w:id="0"/>
     </w:p>

</xml_diff>